<commit_message>
added random forest and lasso for feature selection
</commit_message>
<xml_diff>
--- a/Project Assignment-1.docx
+++ b/Project Assignment-1.docx
@@ -373,21 +373,7 @@
         <w:rPr>
           <w:rFonts w:ascii="Arial" w:hAnsi="Arial" w:cs="Arial"/>
         </w:rPr>
-        <w:t>You do not need to include intermediate output unless it is relevant for answering a specific question (</w:t>
-      </w:r>
-      <w:proofErr w:type="gramStart"/>
-      <w:r>
-        <w:rPr>
-          <w:rFonts w:ascii="Arial" w:hAnsi="Arial" w:cs="Arial"/>
-        </w:rPr>
-        <w:t>e.g.</w:t>
-      </w:r>
-      <w:proofErr w:type="gramEnd"/>
-      <w:r>
-        <w:rPr>
-          <w:rFonts w:ascii="Arial" w:hAnsi="Arial" w:cs="Arial"/>
-        </w:rPr>
-        <w:t xml:space="preserve"> Rather than printing out all of the results from 10-fold cross-validation, you can just show the best tune value.) Unless otherwise specified, all answers </w:t>
+        <w:t xml:space="preserve">You do not need to include intermediate output unless it is relevant for answering a specific question (e.g. Rather than printing out all of the results from 10-fold cross-validation, you can just show the best tune value.) Unless otherwise specified, all answers </w:t>
       </w:r>
       <w:r>
         <w:rPr>
@@ -763,21 +749,7 @@
         <w:rPr>
           <w:rFonts w:ascii="Arial" w:hAnsi="Arial" w:cs="Arial"/>
         </w:rPr>
-        <w:t>Encompass a full analytic pipeline appropriate for the specific research question (</w:t>
-      </w:r>
-      <w:proofErr w:type="gramStart"/>
-      <w:r>
-        <w:rPr>
-          <w:rFonts w:ascii="Arial" w:hAnsi="Arial" w:cs="Arial"/>
-        </w:rPr>
-        <w:t>e.g.</w:t>
-      </w:r>
-      <w:proofErr w:type="gramEnd"/>
-      <w:r>
-        <w:rPr>
-          <w:rFonts w:ascii="Arial" w:hAnsi="Arial" w:cs="Arial"/>
-        </w:rPr>
-        <w:t xml:space="preserve"> a predictive question requires a predictive pipeline with partitioning, cross-validation, tuning of hyperparameters, evaluation in a holdout dataset)</w:t>
+        <w:t>Encompass a full analytic pipeline appropriate for the specific research question (e.g. a predictive question requires a predictive pipeline with partitioning, cross-validation, tuning of hyperparameters, evaluation in a holdout dataset)</w:t>
       </w:r>
     </w:p>
     <w:p>
@@ -1163,21 +1135,7 @@
         <w:rPr>
           <w:rFonts w:ascii="Arial" w:hAnsi="Arial" w:cs="Arial"/>
         </w:rPr>
-        <w:t>Encompass a full analytic pipeline appropriate for the specific research question (</w:t>
-      </w:r>
-      <w:proofErr w:type="gramStart"/>
-      <w:r>
-        <w:rPr>
-          <w:rFonts w:ascii="Arial" w:hAnsi="Arial" w:cs="Arial"/>
-        </w:rPr>
-        <w:t>e.g.</w:t>
-      </w:r>
-      <w:proofErr w:type="gramEnd"/>
-      <w:r>
-        <w:rPr>
-          <w:rFonts w:ascii="Arial" w:hAnsi="Arial" w:cs="Arial"/>
-        </w:rPr>
-        <w:t xml:space="preserve"> the construction of a risk score requires typical components of a prediction pipeline but then additionally assesses calibration)</w:t>
+        <w:t>Encompass a full analytic pipeline appropriate for the specific research question (e.g. the construction of a risk score requires typical components of a prediction pipeline but then additionally assesses calibration)</w:t>
       </w:r>
     </w:p>
     <w:p>
@@ -1637,12 +1595,67 @@
       <w:r>
         <w:rPr>
           <w:rFonts w:ascii="Arial" w:hAnsi="Arial" w:cs="Arial"/>
+          <w:color w:val="333333"/>
+        </w:rPr>
+        <w:t xml:space="preserve">variable importance form </w:t>
+      </w:r>
+      <w:r>
+        <w:rPr>
+          <w:rFonts w:ascii="Arial" w:hAnsi="Arial" w:cs="Arial"/>
           <w:i/>
           <w:iCs/>
           <w:color w:val="333333"/>
         </w:rPr>
-        <w:t xml:space="preserve">Random forest &amp; Lasso </w:t>
-      </w:r>
+        <w:t>r</w:t>
+      </w:r>
+      <w:r>
+        <w:rPr>
+          <w:rFonts w:ascii="Arial" w:hAnsi="Arial" w:cs="Arial"/>
+          <w:i/>
+          <w:iCs/>
+          <w:color w:val="333333"/>
+        </w:rPr>
+        <w:t xml:space="preserve">andom forest &amp; Lasso </w:t>
+      </w:r>
+    </w:p>
+    <w:p>
+      <w:pPr>
+        <w:rPr>
+          <w:rFonts w:ascii="Arial" w:hAnsi="Arial" w:cs="Arial"/>
+          <w:i/>
+          <w:iCs/>
+          <w:color w:val="333333"/>
+        </w:rPr>
+      </w:pPr>
+    </w:p>
+    <w:p>
+      <w:pPr>
+        <w:rPr>
+          <w:rFonts w:ascii="Arial" w:hAnsi="Arial" w:cs="Arial"/>
+          <w:i/>
+          <w:iCs/>
+          <w:color w:val="333333"/>
+        </w:rPr>
+      </w:pPr>
+      <w:r>
+        <w:rPr>
+          <w:rFonts w:ascii="Arial" w:hAnsi="Arial" w:cs="Arial"/>
+          <w:i/>
+          <w:iCs/>
+          <w:color w:val="333333"/>
+        </w:rPr>
+        <w:t>NOTE: classifier performance does NOT increase monotonically as the # of features increases</w:t>
+      </w:r>
+    </w:p>
+    <w:p>
+      <w:pPr>
+        <w:rPr>
+          <w:rFonts w:ascii="Arial" w:hAnsi="Arial" w:cs="Arial"/>
+          <w:i/>
+          <w:iCs/>
+          <w:color w:val="333333"/>
+        </w:rPr>
+      </w:pPr>
     </w:p>
     <w:sectPr>
       <w:pgSz w:w="12240" w:h="15840"/>
@@ -3439,21 +3452,6 @@
 </file>
 
 <file path=customXml/item1.xml><?xml version="1.0" encoding="utf-8"?>
-<p:properties xmlns:p="http://schemas.microsoft.com/office/2006/metadata/properties" xmlns:xsi="http://www.w3.org/2001/XMLSchema-instance" xmlns:pc="http://schemas.microsoft.com/office/infopath/2007/PartnerControls">
-  <documentManagement/>
-</p:properties>
-</file>
-
-<file path=customXml/item2.xml><?xml version="1.0" encoding="utf-8"?>
-<?mso-contentType ?>
-<FormTemplates xmlns="http://schemas.microsoft.com/sharepoint/v3/contenttype/forms">
-  <Display>DocumentLibraryForm</Display>
-  <Edit>DocumentLibraryForm</Edit>
-  <New>DocumentLibraryForm</New>
-</FormTemplates>
-</file>
-
-<file path=customXml/item3.xml><?xml version="1.0" encoding="utf-8"?>
 <ct:contentTypeSchema xmlns:ct="http://schemas.microsoft.com/office/2006/metadata/contentType" xmlns:ma="http://schemas.microsoft.com/office/2006/metadata/properties/metaAttributes" ct:_="" ma:_="" ma:contentTypeName="Document" ma:contentTypeID="0x010100C9857999C7074347875246F2CB48B520" ma:contentTypeVersion="13" ma:contentTypeDescription="Create a new document." ma:contentTypeScope="" ma:versionID="381e57c30266fd0a63398d59d152d0b2">
   <xsd:schema xmlns:xsd="http://www.w3.org/2001/XMLSchema" xmlns:xs="http://www.w3.org/2001/XMLSchema" xmlns:p="http://schemas.microsoft.com/office/2006/metadata/properties" xmlns:ns3="a0e54ee2-793c-4101-aa31-b570f417fb71" xmlns:ns4="d1cafac2-c972-4900-9a20-3ed677f82d56" targetNamespace="http://schemas.microsoft.com/office/2006/metadata/properties" ma:root="true" ma:fieldsID="d68b22eac13d56c16f6f9f6fc256c9a4" ns3:_="" ns4:_="">
     <xsd:import namespace="a0e54ee2-793c-4101-aa31-b570f417fb71"/>
@@ -3676,24 +3674,22 @@
 </ct:contentTypeSchema>
 </file>
 
-<file path=customXml/itemProps1.xml><?xml version="1.0" encoding="utf-8"?>
-<ds:datastoreItem xmlns:ds="http://schemas.openxmlformats.org/officeDocument/2006/customXml" ds:itemID="{3A7216F1-5005-4769-BAA1-950E5FE78D0C}">
-  <ds:schemaRefs>
-    <ds:schemaRef ds:uri="http://schemas.microsoft.com/office/2006/metadata/properties"/>
-    <ds:schemaRef ds:uri="http://schemas.microsoft.com/office/infopath/2007/PartnerControls"/>
-  </ds:schemaRefs>
-</ds:datastoreItem>
+<file path=customXml/item2.xml><?xml version="1.0" encoding="utf-8"?>
+<?mso-contentType ?>
+<FormTemplates xmlns="http://schemas.microsoft.com/sharepoint/v3/contenttype/forms">
+  <Display>DocumentLibraryForm</Display>
+  <Edit>DocumentLibraryForm</Edit>
+  <New>DocumentLibraryForm</New>
+</FormTemplates>
 </file>
 
-<file path=customXml/itemProps2.xml><?xml version="1.0" encoding="utf-8"?>
-<ds:datastoreItem xmlns:ds="http://schemas.openxmlformats.org/officeDocument/2006/customXml" ds:itemID="{58A7900D-A9A3-4389-99FF-4C1D938D20D3}">
-  <ds:schemaRefs>
-    <ds:schemaRef ds:uri="http://schemas.microsoft.com/sharepoint/v3/contenttype/forms"/>
-  </ds:schemaRefs>
-</ds:datastoreItem>
+<file path=customXml/item3.xml><?xml version="1.0" encoding="utf-8"?>
+<p:properties xmlns:p="http://schemas.microsoft.com/office/2006/metadata/properties" xmlns:xsi="http://www.w3.org/2001/XMLSchema-instance" xmlns:pc="http://schemas.microsoft.com/office/infopath/2007/PartnerControls">
+  <documentManagement/>
+</p:properties>
 </file>
 
-<file path=customXml/itemProps3.xml><?xml version="1.0" encoding="utf-8"?>
+<file path=customXml/itemProps1.xml><?xml version="1.0" encoding="utf-8"?>
 <ds:datastoreItem xmlns:ds="http://schemas.openxmlformats.org/officeDocument/2006/customXml" ds:itemID="{18E1EEDE-37DD-4AF9-BE62-0E50CF4B2C64}">
   <ds:schemaRefs>
     <ds:schemaRef ds:uri="http://schemas.microsoft.com/office/2006/metadata/contentType"/>
@@ -3710,4 +3706,21 @@
     <ds:schemaRef ds:uri="http://schemas.microsoft.com/internal/obd"/>
   </ds:schemaRefs>
 </ds:datastoreItem>
+</file>
+
+<file path=customXml/itemProps2.xml><?xml version="1.0" encoding="utf-8"?>
+<ds:datastoreItem xmlns:ds="http://schemas.openxmlformats.org/officeDocument/2006/customXml" ds:itemID="{58A7900D-A9A3-4389-99FF-4C1D938D20D3}">
+  <ds:schemaRefs>
+    <ds:schemaRef ds:uri="http://schemas.microsoft.com/sharepoint/v3/contenttype/forms"/>
+  </ds:schemaRefs>
+</ds:datastoreItem>
+</file>
+
+<file path=customXml/itemProps3.xml><?xml version="1.0" encoding="utf-8"?>
+<ds:datastoreItem xmlns:ds="http://schemas.openxmlformats.org/officeDocument/2006/customXml" ds:itemID="{3A7216F1-5005-4769-BAA1-950E5FE78D0C}">
+  <ds:schemaRefs>
+    <ds:schemaRef ds:uri="http://schemas.microsoft.com/office/2006/metadata/properties"/>
+    <ds:schemaRef ds:uri="http://schemas.microsoft.com/office/infopath/2007/PartnerControls"/>
+  </ds:schemaRefs>
+</ds:datastoreItem>
 </file>
</xml_diff>